<commit_message>
New translations Facilitator guideline - Prisoners and candies.docx (Italian)
</commit_message>
<xml_diff>
--- a/facilitation_guides/translation/ita/Facilitator guideline - Prisoners and candies.docx
+++ b/facilitation_guides/translation/ita/Facilitator guideline - Prisoners and candies.docx
@@ -105,7 +105,7 @@
                 <w:u w:val="none"/>
                 <w:vertAlign w:val="baseline"/>
               </w:rPr>
-              <w:t xml:space="preserve">Video Title</w:t>
+              <w:t xml:space="preserve">Titolo del Video</w:t>
             </w:r>
           </w:p>
         </w:tc>
@@ -165,7 +165,7 @@
                 <w:shd w:fill="auto" w:val="clear"/>
                 <w:vertAlign w:val="baseline"/>
               </w:rPr>
-              <w:t xml:space="preserve">Prisoners and Candies</w:t>
+              <w:t xml:space="preserve">Prigionieri e Caramelle</w:t>
             </w:r>
           </w:p>
         </w:tc>
@@ -230,7 +230,7 @@
                 <w:u w:val="none"/>
                 <w:vertAlign w:val="baseline"/>
               </w:rPr>
-              <w:t>Topic</w:t>
+              <w:t>Argomento</w:t>
             </w:r>
           </w:p>
         </w:tc>
@@ -281,7 +281,7 @@
                 <w:u w:val="none"/>
                 <w:vertAlign w:val="baseline"/>
               </w:rPr>
-              <w:t>Logic</w:t>
+              <w:t>Logica</w:t>
             </w:r>
           </w:p>
         </w:tc>
@@ -355,7 +355,7 @@
                 <w:shd w:fill="auto" w:val="clear"/>
                 <w:vertAlign w:val="baseline"/>
               </w:rPr>
-              <w:t>Aim(s)</w:t>
+              <w:t>Obiettivo/i</w:t>
             </w:r>
           </w:p>
         </w:tc>
@@ -415,7 +415,7 @@
                 <w:shd w:fill="auto" w:val="clear"/>
                 <w:vertAlign w:val="baseline"/>
               </w:rPr>
-              <w:t xml:space="preserve">Train the ability to extrapolate information from a problem, work by exclusion.</w:t>
+              <w:t xml:space="preserve">Formare la capacità di estrapolare informazioni da un problema, lavorare per esclusione.</w:t>
             </w:r>
           </w:p>
         </w:tc>
@@ -489,7 +489,7 @@
                 <w:shd w:fill="auto" w:val="clear"/>
                 <w:vertAlign w:val="baseline"/>
               </w:rPr>
-              <w:t>Length</w:t>
+              <w:t>Lunghezza</w:t>
             </w:r>
           </w:p>
         </w:tc>
@@ -614,7 +614,7 @@
                 <w:u w:val="none"/>
                 <w:vertAlign w:val="baseline"/>
               </w:rPr>
-              <w:t xml:space="preserve">Camp Location</w:t>
+              <w:t xml:space="preserve">Posizione del Campo</w:t>
             </w:r>
           </w:p>
         </w:tc>
@@ -732,7 +732,7 @@
                 <w:shd w:fill="auto" w:val="clear"/>
                 <w:vertAlign w:val="baseline"/>
               </w:rPr>
-              <w:t>Facilitators</w:t>
+              <w:t>Mediatori</w:t>
             </w:r>
           </w:p>
         </w:tc>
@@ -841,7 +841,7 @@
                 <w:u w:val="none"/>
                 <w:vertAlign w:val="baseline"/>
               </w:rPr>
-              <w:t xml:space="preserve">N. of students</w:t>
+              <w:t xml:space="preserve">N. di studenti</w:t>
             </w:r>
           </w:p>
         </w:tc>
@@ -950,7 +950,7 @@
                 <w:u w:val="none"/>
                 <w:vertAlign w:val="baseline"/>
               </w:rPr>
-              <w:t>Date</w:t>
+              <w:t>Data</w:t>
             </w:r>
           </w:p>
         </w:tc>
@@ -1068,7 +1068,7 @@
                 <w:shd w:fill="auto" w:val="clear"/>
                 <w:vertAlign w:val="baseline"/>
               </w:rPr>
-              <w:t>Resources</w:t>
+              <w:t>Risorse</w:t>
             </w:r>
           </w:p>
           <w:p>
@@ -1115,7 +1115,7 @@
                 <w:shd w:fill="auto" w:val="clear"/>
                 <w:vertAlign w:val="baseline"/>
               </w:rPr>
-              <w:t>needed</w:t>
+              <w:t>necessarie</w:t>
             </w:r>
           </w:p>
         </w:tc>
@@ -1175,7 +1175,7 @@
                 <w:shd w:fill="auto" w:val="clear"/>
                 <w:vertAlign w:val="baseline"/>
               </w:rPr>
-              <w:t xml:space="preserve">Pen, paper, 11 candies (or surrogate) for each group of 4 learners</w:t>
+              <w:t xml:space="preserve">Penna, carta, 11 caramelle (o surrogati) per ogni gruppo di 4 studenti</w:t>
             </w:r>
           </w:p>
         </w:tc>
@@ -1249,7 +1249,7 @@
                 <w:shd w:fill="auto" w:val="clear"/>
                 <w:vertAlign w:val="baseline"/>
               </w:rPr>
-              <w:t>Preparations</w:t>
+              <w:t>Preparazioni</w:t>
             </w:r>
           </w:p>
         </w:tc>
@@ -1309,7 +1309,7 @@
                 <w:shd w:fill="auto" w:val="clear"/>
                 <w:vertAlign w:val="baseline"/>
               </w:rPr>
-              <w:t xml:space="preserve">Division in groups of 4 is optional: groups should not be competing but rather help to check each other solution</w:t>
+              <w:t xml:space="preserve">La divisione in gruppi di 4 è facoltativa: i gruppi non dovrebbero competere ma aiutarsi per verificare reciprocamente le soluzioni</w:t>
             </w:r>
           </w:p>
         </w:tc>
@@ -1399,7 +1399,7 @@
                 <w:shd w:fill="auto" w:val="clear"/>
                 <w:vertAlign w:val="baseline"/>
               </w:rPr>
-              <w:t xml:space="preserve">Video time</w:t>
+              <w:t xml:space="preserve">Tempo del video</w:t>
             </w:r>
           </w:p>
         </w:tc>
@@ -1458,7 +1458,7 @@
                 <w:shd w:fill="auto" w:val="clear"/>
                 <w:vertAlign w:val="baseline"/>
               </w:rPr>
-              <w:t xml:space="preserve">What facilitator does</w:t>
+              <w:t xml:space="preserve">Cosa fa il facilitatore</w:t>
             </w:r>
           </w:p>
         </w:tc>
@@ -1518,7 +1518,7 @@
                 <w:shd w:fill="auto" w:val="clear"/>
                 <w:vertAlign w:val="baseline"/>
               </w:rPr>
-              <w:t xml:space="preserve">What learners do</w:t>
+              <w:t xml:space="preserve">Cosa fanno gli studenti</w:t>
             </w:r>
           </w:p>
         </w:tc>
@@ -1624,7 +1624,7 @@
                 <w:u w:val="none"/>
                 <w:vertAlign w:val="baseline"/>
               </w:rPr>
-              <w:t xml:space="preserve">General VMC Video Introduction</w:t>
+              <w:t xml:space="preserve">Introduzione Generale al Video di VMC</w:t>
             </w:r>
           </w:p>
         </w:tc>
@@ -1740,7 +1740,7 @@
                 <w:u w:val="none"/>
                 <w:vertAlign w:val="baseline"/>
               </w:rPr>
-              <w:t xml:space="preserve">Title and drawings</w:t>
+              <w:t xml:space="preserve">Titolo e disegni</w:t>
             </w:r>
           </w:p>
         </w:tc>
@@ -1856,7 +1856,7 @@
                 <w:u w:val="none"/>
                 <w:vertAlign w:val="baseline"/>
               </w:rPr>
-              <w:t xml:space="preserve">Stating the riddle</w:t>
+              <w:t xml:space="preserve">Inizio dell'enigma</w:t>
             </w:r>
           </w:p>
         </w:tc>
@@ -1972,7 +1972,7 @@
                 <w:u w:val="none"/>
                 <w:vertAlign w:val="baseline"/>
               </w:rPr>
-              <w:t xml:space="preserve">Introduction of the first experiment</w:t>
+              <w:t xml:space="preserve">Introduzione al primo esperimento</w:t>
             </w:r>
           </w:p>
         </w:tc>
@@ -2046,7 +2046,7 @@
                 <w:shd w:fill="auto" w:val="clear"/>
                 <w:vertAlign w:val="baseline"/>
               </w:rPr>
-              <w:t xml:space="preserve">After watching the video</w:t>
+              <w:t xml:space="preserve">Dopo aver guardato il video</w:t>
             </w:r>
           </w:p>
         </w:tc>
@@ -2102,7 +2102,7 @@
                 <w:shd w:fill="auto" w:val="clear"/>
                 <w:vertAlign w:val="baseline"/>
               </w:rPr>
-              <w:t xml:space="preserve">Assist the process, provoke thoughts</w:t>
+              <w:t xml:space="preserve">Assiste il processo, causa pensieri</w:t>
             </w:r>
           </w:p>
           <w:p>
@@ -2146,7 +2146,7 @@
                 <w:shd w:fill="auto" w:val="clear"/>
                 <w:vertAlign w:val="baseline"/>
               </w:rPr>
-              <w:t xml:space="preserve">When a possible solution is suggested, ask the learners to enact the series of questions in the case of the suggested solution and check that each answer can be explained.</w:t>
+              <w:t xml:space="preserve">Quando è suggerita una possibile soluzione, chiede di mettere in atto le serie di domande nel caso della soluzione suggerita e controlla che ogni risposta sia spiegabile.</w:t>
             </w:r>
           </w:p>
         </w:tc>
@@ -2203,7 +2203,7 @@
                 <w:shd w:fill="auto" w:val="clear"/>
                 <w:vertAlign w:val="baseline"/>
               </w:rPr>
-              <w:t xml:space="preserve">Discuss what information they can get from the statement of the riddle</w:t>
+              <w:t xml:space="preserve">Discutono quali informazioni possono ottenere dalla dichiarazione dell'enigma</w:t>
             </w:r>
           </w:p>
           <w:p>
@@ -2247,7 +2247,7 @@
                 <w:shd w:fill="auto" w:val="clear"/>
                 <w:vertAlign w:val="baseline"/>
               </w:rPr>
-              <w:t xml:space="preserve">Figure out which cases can be excluded </w:t>
+              <w:t xml:space="preserve">Indicano quali casi sono escludibili </w:t>
             </w:r>
           </w:p>
           <w:p>
@@ -2291,7 +2291,7 @@
                 <w:shd w:fill="auto" w:val="clear"/>
                 <w:vertAlign w:val="baseline"/>
               </w:rPr>
-              <w:t xml:space="preserve">Enact possible solutions</w:t>
+              <w:t xml:space="preserve">Mette in atto le soluzioni possibili</w:t>
             </w:r>
           </w:p>
         </w:tc>
@@ -2423,7 +2423,7 @@
           <w:sz w:val="22"/>
           <w:szCs w:val="22"/>
         </w:rPr>
-        <w:t xml:space="preserve">The video says that each mathematician has a number of candies “greater” than one. It should be “greater or equal than one” instead!</w:t>
+        <w:t xml:space="preserve">Il video dice che ogni matematico ha un numero di caramelle "maggiore" di uno. Dovrebbe esser invece "maggiore o uguale a uno"!</w:t>
       </w:r>
     </w:p>
     <w:p>
@@ -2518,7 +2518,7 @@
           <w:shd w:fill="auto" w:val="clear"/>
           <w:vertAlign w:val="baseline"/>
         </w:rPr>
-        <w:t xml:space="preserve">Possible questions to help the learners:</w:t>
+        <w:t xml:space="preserve">Domande possibili per aiutare gli studenti:</w:t>
       </w:r>
     </w:p>
     <w:p>
@@ -2569,7 +2569,7 @@
           <w:shd w:fill="auto" w:val="clear"/>
           <w:vertAlign w:val="baseline"/>
         </w:rPr>
-        <w:t>Question</w:t>
+        <w:t>Domanda</w:t>
       </w:r>
       <w:r>
         <w:rPr>
@@ -2585,7 +2585,7 @@
           <w:shd w:fill="auto" w:val="clear"/>
           <w:vertAlign w:val="baseline"/>
         </w:rPr>
-        <w:t xml:space="preserve">: Would a prisoner ask the question: 'do you know if you have more candies than me?' if he had the minimum possible amount of candies?</w:t>
+        <w:t xml:space="preserve">: Un prigioniero farebbe la domanda: 'sai se hai più caramelle di me?' se avesse la quantità minima di caramelle?</w:t>
         <w:br w:type="textWrapping"/>
       </w:r>
       <w:r>
@@ -2602,7 +2602,7 @@
           <w:shd w:fill="auto" w:val="clear"/>
           <w:vertAlign w:val="baseline"/>
         </w:rPr>
-        <w:t>Answer</w:t>
+        <w:t>Risposta</w:t>
       </w:r>
       <w:r>
         <w:rPr>
@@ -2618,7 +2618,7 @@
           <w:shd w:fill="auto" w:val="clear"/>
           <w:vertAlign w:val="baseline"/>
         </w:rPr>
-        <w:t xml:space="preserve">: Yes</w:t>
+        <w:t xml:space="preserve">: Sì</w:t>
       </w:r>
     </w:p>
     <w:p>
@@ -2669,7 +2669,7 @@
           <w:shd w:fill="auto" w:val="clear"/>
           <w:vertAlign w:val="baseline"/>
         </w:rPr>
-        <w:t>Question:</w:t>
+        <w:t>Domanda:</w:t>
       </w:r>
       <w:r>
         <w:rPr>
@@ -2685,7 +2685,7 @@
           <w:shd w:fill="auto" w:val="clear"/>
           <w:vertAlign w:val="baseline"/>
         </w:rPr>
-        <w:t xml:space="preserve"> If a prisoner is certain that he cannot have more candies than the previous prisoner, would he answer 'I don't know' to the question 'do you know if you have more candies than me'?</w:t>
+        <w:t xml:space="preserve"> Se un prigioniero è certo di non poter avere più caramelle del precedente, risponderebbe 'Non lo so' alla domanda 'sai se hai più caramelle di me'?</w:t>
         <w:br w:type="textWrapping"/>
       </w:r>
       <w:r>
@@ -2702,7 +2702,7 @@
           <w:shd w:fill="auto" w:val="clear"/>
           <w:vertAlign w:val="baseline"/>
         </w:rPr>
-        <w:t>Answer</w:t>
+        <w:t>Risposta</w:t>
       </w:r>
       <w:r>
         <w:rPr>
@@ -2718,7 +2718,7 @@
           <w:shd w:fill="auto" w:val="clear"/>
           <w:vertAlign w:val="baseline"/>
         </w:rPr>
-        <w:t xml:space="preserve">: No, he would reply: 'I know that I don't'.</w:t>
+        <w:t xml:space="preserve">: No, risponderebbe: 'So di non averne di più'.</w:t>
       </w:r>
     </w:p>
     <w:p>
@@ -2968,7 +2968,7 @@
           <w:shd w:fill="auto" w:val="clear"/>
           <w:vertAlign w:val="baseline"/>
         </w:rPr>
-        <w:t>Solution:</w:t>
+        <w:t>Soluzione:</w:t>
       </w:r>
     </w:p>
     <w:p>
@@ -3046,7 +3046,7 @@
           <w:shd w:fill="auto" w:val="clear"/>
           <w:vertAlign w:val="baseline"/>
         </w:rPr>
-        <w:t xml:space="preserve">If each prisoner has </w:t>
+        <w:t xml:space="preserve">Se ogni prigioniero ha </w:t>
       </w:r>
       <w:r>
         <w:rPr>
@@ -3054,7 +3054,7 @@
           <w:sz w:val="22"/>
           <w:szCs w:val="22"/>
         </w:rPr>
-        <w:t xml:space="preserve">at least</w:t>
+        <w:t>almeno</w:t>
       </w:r>
       <w:r>
         <w:rPr>
@@ -3070,7 +3070,7 @@
           <w:shd w:fill="auto" w:val="clear"/>
           <w:vertAlign w:val="baseline"/>
         </w:rPr>
-        <w:t xml:space="preserve"> one candy (the video says </w:t>
+        <w:t xml:space="preserve"> una caramella (il video dice </w:t>
       </w:r>
       <w:r>
         <w:rPr>
@@ -3078,7 +3078,7 @@
           <w:sz w:val="22"/>
           <w:szCs w:val="22"/>
         </w:rPr>
-        <w:t xml:space="preserve">“greater than one”, but it should actually be “greater than or equal to one”</w:t>
+        <w:t xml:space="preserve">"maggiore di uno", ma dovrebbe in realtà dire "maggiore o uguale a uno"</w:t>
       </w:r>
       <w:r>
         <w:rPr>
@@ -3094,7 +3094,7 @@
           <w:shd w:fill="auto" w:val="clear"/>
           <w:vertAlign w:val="baseline"/>
         </w:rPr>
-        <w:t xml:space="preserve">), that means that they all have </w:t>
+        <w:t xml:space="preserve">), significa che hanno tutti </w:t>
       </w:r>
       <w:r>
         <w:rPr>
@@ -3126,7 +3126,7 @@
           <w:sz w:val="22"/>
           <w:szCs w:val="22"/>
         </w:rPr>
-        <w:t>some</w:t>
+        <w:t>qualche</w:t>
       </w:r>
       <w:r>
         <w:rPr>
@@ -3142,7 +3142,7 @@
           <w:shd w:fill="auto" w:val="clear"/>
           <w:vertAlign w:val="baseline"/>
         </w:rPr>
-        <w:t xml:space="preserve"> number such that the sum is 11.</w:t>
+        <w:t xml:space="preserve">numero tali che la somma sia 11.</w:t>
       </w:r>
     </w:p>
     <w:p>
@@ -3189,7 +3189,7 @@
           <w:shd w:fill="auto" w:val="clear"/>
           <w:vertAlign w:val="baseline"/>
         </w:rPr>
-        <w:t xml:space="preserve">From now on we can forget about the </w:t>
+        <w:t xml:space="preserve">D'ora in poi possiamo dimenticare della </w:t>
       </w:r>
       <w:r>
         <w:rPr>
@@ -3197,7 +3197,7 @@
           <w:sz w:val="22"/>
           <w:szCs w:val="22"/>
         </w:rPr>
-        <w:t xml:space="preserve">one candy</w:t>
+        <w:t>caramella</w:t>
       </w:r>
       <w:r>
         <w:rPr>
@@ -3213,7 +3213,7 @@
           <w:shd w:fill="auto" w:val="clear"/>
           <w:vertAlign w:val="baseline"/>
         </w:rPr>
-        <w:t xml:space="preserve"> that each one must have, and focus on the </w:t>
+        <w:t xml:space="preserve"> che ognuno deve avere e ci concentriamo sulle </w:t>
       </w:r>
       <w:r>
         <w:rPr>
@@ -3221,7 +3221,7 @@
           <w:sz w:val="22"/>
           <w:szCs w:val="22"/>
         </w:rPr>
-        <w:t xml:space="preserve">other seven candies (11 - 4 = 7)</w:t>
+        <w:t xml:space="preserve">altre 7 caramelle (11 - 4 = 7)</w:t>
       </w:r>
       <w:r>
         <w:rPr>
@@ -3237,7 +3237,7 @@
           <w:shd w:fill="auto" w:val="clear"/>
           <w:vertAlign w:val="baseline"/>
         </w:rPr>
-        <w:t xml:space="preserve">. Therefore every prisoner can have from 0 t</w:t>
+        <w:t xml:space="preserve">. Dunque ogni prigioniero può avere da 0 a</w:t>
       </w:r>
       <w:r>
         <w:rPr>
@@ -3245,7 +3245,7 @@
           <w:sz w:val="22"/>
           <w:szCs w:val="22"/>
         </w:rPr>
-        <w:t xml:space="preserve">o 7 candies, and the sum of all candies must be seven.</w:t>
+        <w:t xml:space="preserve"> 7 caramelle e la somma di tutte le caramelle dev'essere 7.</w:t>
       </w:r>
     </w:p>
     <w:p>
@@ -3304,7 +3304,7 @@
           <w:sz w:val="22"/>
           <w:szCs w:val="22"/>
         </w:rPr>
-        <w:t xml:space="preserve">When Prisoner 2 tells Prisoner 1 that he does not know whether he has more candies than him, everyone knows that Prisoner 2 has at least one candy. In fact, if Prisoner 2 had no candies, he would have answered “I know that I do not have more candies than you”.</w:t>
+        <w:t xml:space="preserve">Quando il Prigioniero 2 dice al Prigioniero 1 di non sapere se hai più caramelle di lui, tutti sanno che il Prigioniero 2 ha almeno una caramella. Difatti, se il Prigioniero 2 non ne ha, avrebbe risposto "So di non aver più caramelle di te".</w:t>
       </w:r>
     </w:p>
     <w:p>
@@ -3340,7 +3340,7 @@
           <w:sz w:val="22"/>
           <w:szCs w:val="22"/>
         </w:rPr>
-        <w:t xml:space="preserve">When Prisoner 3 tells Prisoner 2 that he does not know whether he has more candies than him, everyone knows that Prisoner 3 has at least two candies. In fact, if Prisoner 3 had one or two candies, he would have answered “I know that I do not have more candies than you”, as Prisoner 3 known but the previous point that Prisoner 2 has at least one candy.</w:t>
+        <w:t xml:space="preserve">Quando il Prigioniero 3 dice al Prigioniero 2 di non sapere se ha più caramelle di lui, tutti sanno che il Prigioniero 3 ha almeno 2 caramelle. Difatti, se il Prigioniero 3 ha una o due caramelle, avrebbe dovuto rispondere "So di non avere più caramelle di te", poiché il Prigioniero 3 sapeva che il Prigioniero 2 aveva almeno una caramella.</w:t>
       </w:r>
     </w:p>
     <w:p>
@@ -3376,7 +3376,7 @@
           <w:sz w:val="22"/>
           <w:szCs w:val="22"/>
         </w:rPr>
-        <w:t xml:space="preserve">Now we know that Prisoner 2 has at least one candy and Prisoner 3 has at least two candies, and the remaining four can be distributed in all possible ways. When Prisoner 4 tells the others that he knows how many candies each prisoner has, we know that Prisoner 4 must have all four remaining candies, as this is the only way he could possibly have all the informations.</w:t>
+        <w:t xml:space="preserve">Ora sappiamo che il Prigioniero 2 ha almeno una caramella e il Prigioniero 3 ne ha almeno 3 e le rimanenti quattro sono distribuibili in tutti i modi possibili. Quando il Prigioniero 4 dice agli altri di sapere quante caramelle ha ogni prigioniero, sappiamo che il Prigioniero 4 deve avere tutte le quattro caramelle rimanenti, essendo l'unico modo in cui potrebbe possibilmente avere tutte le informazioni.</w:t>
       </w:r>
     </w:p>
     <w:p>
@@ -3412,7 +3412,7 @@
           <w:sz w:val="22"/>
           <w:szCs w:val="22"/>
         </w:rPr>
-        <w:t xml:space="preserve">So the answer is that the candies of the four prisoners are (0,1,2,4).</w:t>
+        <w:t xml:space="preserve">Quindi la risposta è che le caramelle dei quattro prigionieri sono (0, 1, 2, 4).</w:t>
       </w:r>
     </w:p>
     <w:sectPr>

</xml_diff>